<commit_message>
przeniosłem sylabus do pliku sylabus.md
</commit_message>
<xml_diff>
--- a/todo/pracownia_komputerowa.docx
+++ b/todo/pracownia_komputerowa.docx
@@ -236,6 +236,15 @@
           <w:szCs w:val="28"/>
         </w:rPr>
         <w:t>.</w:t>
+      </w:r>
+    </w:p>
+    <w:p>
+      <w:pPr>
+        <w:pStyle w:val="style0"/>
+        <w:rPr/>
+      </w:pPr>
+      <w:r>
+        <w:rPr/>
       </w:r>
     </w:p>
     <w:p>
@@ -413,7 +422,7 @@
       </w:tblCellMar>
     </w:tblPr>
     <w:tblGrid>
-      <w:gridCol w:w="6650"/>
+      <w:gridCol w:w="6649"/>
       <w:gridCol w:w="2948"/>
     </w:tblGrid>
     <w:tr>
@@ -423,18 +432,18 @@
       </w:trPr>
       <w:tc>
         <w:tcPr>
-          <w:tcW w:type="dxa" w:w="6650"/>
+          <w:tcW w:type="dxa" w:w="6649"/>
           <w:tcBorders>
             <w:top w:val="nil"/>
             <w:left w:val="nil"/>
             <w:bottom w:val="nil"/>
             <w:right w:val="nil"/>
           </w:tcBorders>
-          <w:shd w:fill="auto" w:val="clear"/>
+          <w:shd w:fill="FFFFFF" w:val="clear"/>
         </w:tcPr>
         <w:p>
           <w:pPr>
-            <w:pStyle w:val="style34"/>
+            <w:pStyle w:val="style36"/>
             <w:tabs>
               <w:tab w:leader="none" w:pos="393" w:val="left"/>
               <w:tab w:leader="none" w:pos="4536" w:val="center"/>
@@ -466,7 +475,7 @@
         </w:p>
         <w:p>
           <w:pPr>
-            <w:pStyle w:val="style34"/>
+            <w:pStyle w:val="style36"/>
             <w:tabs>
               <w:tab w:leader="none" w:pos="393" w:val="left"/>
               <w:tab w:leader="none" w:pos="4536" w:val="center"/>
@@ -506,11 +515,11 @@
             <w:bottom w:val="nil"/>
             <w:right w:val="nil"/>
           </w:tcBorders>
-          <w:shd w:fill="auto" w:val="clear"/>
+          <w:shd w:fill="FFFFFF" w:val="clear"/>
         </w:tcPr>
         <w:p>
           <w:pPr>
-            <w:pStyle w:val="style34"/>
+            <w:pStyle w:val="style36"/>
             <w:tabs>
               <w:tab w:leader="none" w:pos="393" w:val="left"/>
               <w:tab w:leader="none" w:pos="4536" w:val="center"/>
@@ -545,7 +554,7 @@
   </w:tbl>
   <w:p>
     <w:pPr>
-      <w:pStyle w:val="style34"/>
+      <w:pStyle w:val="style36"/>
       <w:rPr/>
     </w:pPr>
     <w:r>
@@ -559,9 +568,11 @@
 <w:hdr xmlns:o="urn:schemas-microsoft-com:office:office" xmlns:r="http://schemas.openxmlformats.org/officeDocument/2006/relationships" xmlns:v="urn:schemas-microsoft-com:vml" xmlns:w="http://schemas.openxmlformats.org/wordprocessingml/2006/main" xmlns:w10="urn:schemas-microsoft-com:office:word" xmlns:wp="http://schemas.openxmlformats.org/drawingml/2006/wordprocessingDrawing">
   <w:p>
     <w:pPr>
-      <w:pStyle w:val="style33"/>
+      <w:pStyle w:val="style35"/>
       <w:tabs>
+        <w:tab w:leader="none" w:pos="4536" w:val="center"/>
         <w:tab w:leader="none" w:pos="4819" w:val="center"/>
+        <w:tab w:leader="none" w:pos="9072" w:val="right"/>
         <w:tab w:leader="none" w:pos="9639" w:val="right"/>
       </w:tabs>
       <w:rPr/>
@@ -731,9 +742,11 @@
   </w:p>
   <w:p>
     <w:pPr>
-      <w:pStyle w:val="style33"/>
+      <w:pStyle w:val="style35"/>
       <w:tabs>
+        <w:tab w:leader="none" w:pos="4536" w:val="center"/>
         <w:tab w:leader="none" w:pos="4819" w:val="center"/>
+        <w:tab w:leader="none" w:pos="9072" w:val="right"/>
         <w:tab w:leader="none" w:pos="9639" w:val="right"/>
       </w:tabs>
       <w:rPr/>
@@ -744,7 +757,7 @@
   </w:p>
   <w:p>
     <w:pPr>
-      <w:pStyle w:val="style33"/>
+      <w:pStyle w:val="style35"/>
       <w:jc w:val="center"/>
       <w:rPr>
         <w:rFonts w:ascii="Arial" w:cs="Arial" w:hAnsi="Arial"/>
@@ -762,7 +775,7 @@
   </w:p>
   <w:p>
     <w:pPr>
-      <w:pStyle w:val="style33"/>
+      <w:pStyle w:val="style35"/>
       <w:jc w:val="center"/>
       <w:rPr>
         <w:rFonts w:ascii="Arial" w:cs="Arial" w:hAnsi="Arial"/>
@@ -780,7 +793,7 @@
   </w:p>
   <w:p>
     <w:pPr>
-      <w:pStyle w:val="style33"/>
+      <w:pStyle w:val="style35"/>
       <w:jc w:val="center"/>
       <w:rPr>
         <w:rFonts w:ascii="Arial" w:cs="Arial" w:hAnsi="Arial"/>
@@ -799,7 +812,7 @@
   </w:p>
   <w:p>
     <w:pPr>
-      <w:pStyle w:val="style33"/>
+      <w:pStyle w:val="style35"/>
       <w:ind w:firstLine="3540" w:left="0" w:right="0"/>
       <w:rPr>
         <w:vertAlign w:val="subscript"/>
@@ -1232,7 +1245,7 @@
     </w:pPr>
     <w:rPr>
       <w:rFonts w:ascii="Times New Roman" w:cs="Times New Roman" w:eastAsia="Times New Roman" w:hAnsi="Times New Roman"/>
-      <w:color w:val="auto"/>
+      <w:color w:val="00000A"/>
       <w:sz w:val="24"/>
       <w:szCs w:val="24"/>
       <w:lang w:bidi="ar-SA" w:eastAsia="pl-PL" w:val="pl-PL"/>
@@ -1339,10 +1352,24 @@
       <w:rFonts w:ascii="OpenSymbol" w:cs="OpenSymbol" w:eastAsia="OpenSymbol" w:hAnsi="OpenSymbol"/>
     </w:rPr>
   </w:style>
-  <w:style w:styleId="style28" w:type="paragraph">
+  <w:style w:styleId="style28" w:type="character">
+    <w:name w:val="ListLabel 5"/>
+    <w:next w:val="style28"/>
+    <w:rPr>
+      <w:rFonts w:cs="Symbol"/>
+    </w:rPr>
+  </w:style>
+  <w:style w:styleId="style29" w:type="character">
+    <w:name w:val="ListLabel 6"/>
+    <w:next w:val="style29"/>
+    <w:rPr>
+      <w:rFonts w:cs="OpenSymbol"/>
+    </w:rPr>
+  </w:style>
+  <w:style w:styleId="style30" w:type="paragraph">
     <w:name w:val="Nagłówek"/>
     <w:basedOn w:val="style0"/>
-    <w:next w:val="style29"/>
+    <w:next w:val="style31"/>
     <w:pPr>
       <w:keepNext/>
       <w:spacing w:after="120" w:before="240"/>
@@ -1354,10 +1381,10 @@
       <w:szCs w:val="28"/>
     </w:rPr>
   </w:style>
-  <w:style w:styleId="style29" w:type="paragraph">
+  <w:style w:styleId="style31" w:type="paragraph">
     <w:name w:val="Treść tekstu"/>
     <w:basedOn w:val="style0"/>
-    <w:next w:val="style29"/>
+    <w:next w:val="style31"/>
     <w:pPr>
       <w:spacing w:after="120" w:before="200" w:line="320" w:lineRule="atLeast"/>
       <w:contextualSpacing w:val="false"/>
@@ -1368,19 +1395,19 @@
       <w:szCs w:val="20"/>
     </w:rPr>
   </w:style>
-  <w:style w:styleId="style30" w:type="paragraph">
+  <w:style w:styleId="style32" w:type="paragraph">
     <w:name w:val="Lista"/>
-    <w:basedOn w:val="style29"/>
-    <w:next w:val="style30"/>
+    <w:basedOn w:val="style31"/>
+    <w:next w:val="style32"/>
     <w:pPr/>
     <w:rPr>
       <w:rFonts w:cs="Lohit Devanagari"/>
     </w:rPr>
   </w:style>
-  <w:style w:styleId="style31" w:type="paragraph">
+  <w:style w:styleId="style33" w:type="paragraph">
     <w:name w:val="Podpis"/>
     <w:basedOn w:val="style0"/>
-    <w:next w:val="style31"/>
+    <w:next w:val="style33"/>
     <w:pPr>
       <w:suppressLineNumbers/>
       <w:spacing w:after="120" w:before="120"/>
@@ -1394,10 +1421,10 @@
       <w:szCs w:val="24"/>
     </w:rPr>
   </w:style>
-  <w:style w:styleId="style32" w:type="paragraph">
+  <w:style w:styleId="style34" w:type="paragraph">
     <w:name w:val="Indeks"/>
     <w:basedOn w:val="style0"/>
-    <w:next w:val="style32"/>
+    <w:next w:val="style34"/>
     <w:pPr>
       <w:suppressLineNumbers/>
     </w:pPr>
@@ -1405,10 +1432,10 @@
       <w:rFonts w:cs="Lohit Devanagari"/>
     </w:rPr>
   </w:style>
-  <w:style w:styleId="style33" w:type="paragraph">
+  <w:style w:styleId="style35" w:type="paragraph">
     <w:name w:val="Główka"/>
     <w:basedOn w:val="style0"/>
-    <w:next w:val="style33"/>
+    <w:next w:val="style35"/>
     <w:pPr>
       <w:tabs>
         <w:tab w:leader="none" w:pos="4536" w:val="center"/>
@@ -1417,10 +1444,10 @@
     </w:pPr>
     <w:rPr/>
   </w:style>
-  <w:style w:styleId="style34" w:type="paragraph">
+  <w:style w:styleId="style36" w:type="paragraph">
     <w:name w:val="Stopka"/>
     <w:basedOn w:val="style0"/>
-    <w:next w:val="style34"/>
+    <w:next w:val="style36"/>
     <w:pPr>
       <w:tabs>
         <w:tab w:leader="none" w:pos="4536" w:val="center"/>
@@ -1429,10 +1456,10 @@
     </w:pPr>
     <w:rPr/>
   </w:style>
-  <w:style w:styleId="style35" w:type="paragraph">
+  <w:style w:styleId="style37" w:type="paragraph">
     <w:name w:val="Akapit z listą1"/>
     <w:basedOn w:val="style0"/>
-    <w:next w:val="style35"/>
+    <w:next w:val="style37"/>
     <w:pPr>
       <w:spacing w:after="200" w:before="0" w:line="276" w:lineRule="auto"/>
       <w:ind w:hanging="0" w:left="720" w:right="0"/>
@@ -1445,10 +1472,10 @@
       <w:lang w:eastAsia="en-US"/>
     </w:rPr>
   </w:style>
-  <w:style w:styleId="style36" w:type="paragraph">
+  <w:style w:styleId="style38" w:type="paragraph">
     <w:name w:val="Balloon Text"/>
     <w:basedOn w:val="style0"/>
-    <w:next w:val="style36"/>
+    <w:next w:val="style38"/>
     <w:pPr/>
     <w:rPr>
       <w:rFonts w:ascii="Tahoma" w:cs="Tahoma" w:hAnsi="Tahoma"/>
@@ -1456,10 +1483,10 @@
       <w:szCs w:val="16"/>
     </w:rPr>
   </w:style>
-  <w:style w:styleId="style37" w:type="paragraph">
+  <w:style w:styleId="style39" w:type="paragraph">
     <w:name w:val="List Paragraph"/>
     <w:basedOn w:val="style0"/>
-    <w:next w:val="style37"/>
+    <w:next w:val="style39"/>
     <w:pPr>
       <w:spacing w:after="0" w:before="0" w:line="360" w:lineRule="auto"/>
       <w:ind w:hanging="0" w:left="720" w:right="0"/>
@@ -1472,20 +1499,20 @@
       <w:lang w:eastAsia="en-US"/>
     </w:rPr>
   </w:style>
-  <w:style w:styleId="style38" w:type="paragraph">
+  <w:style w:styleId="style40" w:type="paragraph">
     <w:name w:val="endnote text"/>
     <w:basedOn w:val="style0"/>
-    <w:next w:val="style38"/>
+    <w:next w:val="style40"/>
     <w:pPr/>
     <w:rPr>
       <w:sz w:val="20"/>
       <w:szCs w:val="20"/>
     </w:rPr>
   </w:style>
-  <w:style w:styleId="style39" w:type="paragraph">
+  <w:style w:styleId="style41" w:type="paragraph">
     <w:name w:val="xl151"/>
     <w:basedOn w:val="style0"/>
-    <w:next w:val="style39"/>
+    <w:next w:val="style41"/>
     <w:pPr>
       <w:spacing w:after="100" w:before="100"/>
       <w:contextualSpacing w:val="false"/>

</xml_diff>